<commit_message>
Guide d'application rmd final
</commit_message>
<xml_diff>
--- a/Rapport intro/Guide d'application.docx
+++ b/Rapport intro/Guide d'application.docx
@@ -16,11 +16,21 @@
         <w:t>Afin d’appliquer les connaissances acquises lors du module OPEN 2020, nous allons créer une application</w:t>
       </w:r>
       <w:r>
-        <w:t xml:space="preserve"> Shiny</w:t>
-      </w:r>
-      <w:r>
-        <w:t xml:space="preserve"> à l’aide de R et Rstudio</w:t>
-      </w:r>
+        <w:t xml:space="preserve"> </w:t>
+      </w:r>
+      <w:proofErr w:type="spellStart"/>
+      <w:r>
+        <w:t>Shiny</w:t>
+      </w:r>
+      <w:proofErr w:type="spellEnd"/>
+      <w:r>
+        <w:t xml:space="preserve"> à l’aide de R et </w:t>
+      </w:r>
+      <w:proofErr w:type="spellStart"/>
+      <w:r>
+        <w:t>Rstudio</w:t>
+      </w:r>
+      <w:proofErr w:type="spellEnd"/>
       <w:r>
         <w:t>.</w:t>
       </w:r>
@@ -67,7 +77,47 @@
         <w:t xml:space="preserve">Ce groupe est composé de </w:t>
       </w:r>
       <w:r>
-        <w:t>Anne Pinatel, Anne-Laure Girard, Dylan Clair, Eloise Galmiche, Eugénie Romette, Margot Challand, Salomé Hamard, Thomas Barrande, Valentine Neyret</w:t>
+        <w:t xml:space="preserve">Anne Pinatel, Anne-Laure Girard, Dylan Clair, Eloise </w:t>
+      </w:r>
+      <w:proofErr w:type="spellStart"/>
+      <w:r>
+        <w:t>Galmiche</w:t>
+      </w:r>
+      <w:proofErr w:type="spellEnd"/>
+      <w:r>
+        <w:t xml:space="preserve">, Eugénie </w:t>
+      </w:r>
+      <w:proofErr w:type="spellStart"/>
+      <w:r>
+        <w:t>Romette</w:t>
+      </w:r>
+      <w:proofErr w:type="spellEnd"/>
+      <w:r>
+        <w:t xml:space="preserve">, Margot </w:t>
+      </w:r>
+      <w:proofErr w:type="spellStart"/>
+      <w:r>
+        <w:t>Challand</w:t>
+      </w:r>
+      <w:proofErr w:type="spellEnd"/>
+      <w:r>
+        <w:t xml:space="preserve">, Salomé </w:t>
+      </w:r>
+      <w:proofErr w:type="spellStart"/>
+      <w:r>
+        <w:t>Hamard</w:t>
+      </w:r>
+      <w:proofErr w:type="spellEnd"/>
+      <w:r>
+        <w:t xml:space="preserve">, Thomas </w:t>
+      </w:r>
+      <w:proofErr w:type="spellStart"/>
+      <w:r>
+        <w:t>Barrande</w:t>
+      </w:r>
+      <w:proofErr w:type="spellEnd"/>
+      <w:r>
+        <w:t>, Valentine Neyret</w:t>
       </w:r>
       <w:r>
         <w:t>.</w:t>
@@ -83,7 +133,15 @@
         <w:pStyle w:val="En-tte"/>
       </w:pPr>
       <w:r>
-        <w:t>Anne et Eugenie ont la charge de la mise en forme dans l’interface shiny.</w:t>
+        <w:t xml:space="preserve">Anne et Eugenie ont la charge de la mise en forme dans l’interface </w:t>
+      </w:r>
+      <w:proofErr w:type="spellStart"/>
+      <w:r>
+        <w:t>shiny</w:t>
+      </w:r>
+      <w:proofErr w:type="spellEnd"/>
+      <w:r>
+        <w:t>.</w:t>
       </w:r>
     </w:p>
     <w:p>
@@ -107,7 +165,18 @@
         <w:pStyle w:val="En-tte"/>
       </w:pPr>
       <w:r>
-        <w:t>Eloise et Valentine réalisent le rapport explicatif du projet et ses étapes. Ce premier rapport d’introduction grâce à Word et sera suivi d’un rapport Rmarkdown plus complet.</w:t>
+        <w:t>Eloise et Valentine réalisent le rapport explicatif du projet et ses étapes</w:t>
+      </w:r>
+      <w:r>
+        <w:t xml:space="preserve"> sous format Word et </w:t>
+      </w:r>
+      <w:proofErr w:type="spellStart"/>
+      <w:r>
+        <w:t>Rmarkdown</w:t>
+      </w:r>
+      <w:proofErr w:type="spellEnd"/>
+      <w:r>
+        <w:t>.</w:t>
       </w:r>
     </w:p>
     <w:p>
@@ -125,7 +194,15 @@
     </w:p>
     <w:p>
       <w:r>
-        <w:t>L’application Shiny réalisée importe les données sous R. Puis, l’application vérifie que le jeu de données répond aux hypothèses nécessaires à la réalisation de cette analyse. C’est-à-dire que les valeurs sont indépendantes, normale et homoscédastique.</w:t>
+        <w:t xml:space="preserve">L’application </w:t>
+      </w:r>
+      <w:proofErr w:type="spellStart"/>
+      <w:r>
+        <w:t>Shiny</w:t>
+      </w:r>
+      <w:proofErr w:type="spellEnd"/>
+      <w:r>
+        <w:t xml:space="preserve"> réalisée importe les données sous R. Puis, l’application vérifie que le jeu de données répond aux hypothèses nécessaires à la réalisation de cette analyse. C’est-à-dire que les valeurs sont indépendantes, normale et homoscédastique.</w:t>
       </w:r>
     </w:p>
     <w:p>
@@ -172,10 +249,26 @@
         <w:t xml:space="preserve"> </w:t>
       </w:r>
       <w:r>
-        <w:t>Ensuite, elle réalise un test de Tukey pour comparer</w:t>
-      </w:r>
-      <w:r>
-        <w:t xml:space="preserve"> deux à deux les valeurs. Enfin, l’application réalise le test de Newman Keuls pour comparer</w:t>
+        <w:t xml:space="preserve">Ensuite, elle réalise un test de </w:t>
+      </w:r>
+      <w:proofErr w:type="spellStart"/>
+      <w:r>
+        <w:t>Tukey</w:t>
+      </w:r>
+      <w:proofErr w:type="spellEnd"/>
+      <w:r>
+        <w:t xml:space="preserve"> pour comparer</w:t>
+      </w:r>
+      <w:r>
+        <w:t xml:space="preserve"> deux à deux les valeurs. Enfin, l’application réalise le test de Newman </w:t>
+      </w:r>
+      <w:proofErr w:type="spellStart"/>
+      <w:r>
+        <w:t>Keuls</w:t>
+      </w:r>
+      <w:proofErr w:type="spellEnd"/>
+      <w:r>
+        <w:t xml:space="preserve"> pour comparer</w:t>
       </w:r>
       <w:r>
         <w:t xml:space="preserve"> et classer</w:t>
@@ -271,9 +364,23 @@
     <w:p/>
     <w:p>
       <w:pPr>
+        <w:rPr>
+          <w:rFonts w:asciiTheme="majorHAnsi" w:eastAsiaTheme="majorEastAsia" w:hAnsiTheme="majorHAnsi" w:cstheme="majorBidi"/>
+          <w:color w:val="2F5496" w:themeColor="accent1" w:themeShade="BF"/>
+          <w:sz w:val="26"/>
+          <w:szCs w:val="26"/>
+        </w:rPr>
+      </w:pPr>
+      <w:r>
+        <w:br w:type="page"/>
+      </w:r>
+    </w:p>
+    <w:p>
+      <w:pPr>
         <w:pStyle w:val="Titre2"/>
       </w:pPr>
       <w:r>
+        <w:lastRenderedPageBreak/>
         <w:t>Aide à l’application</w:t>
       </w:r>
     </w:p>
@@ -291,7 +398,6 @@
         </w:numPr>
       </w:pPr>
       <w:r>
-        <w:lastRenderedPageBreak/>
         <w:t xml:space="preserve">Informations : </w:t>
       </w:r>
       <w:r>
@@ -312,12 +418,14 @@
       <w:r>
         <w:t xml:space="preserve">Dans cet onglet, on sélectionne le tableau de données à importer, qui s'affiche une fois </w:t>
       </w:r>
+      <w:proofErr w:type="gramStart"/>
       <w:r>
         <w:t>charg</w:t>
       </w:r>
       <w:r>
         <w:t>é</w:t>
       </w:r>
+      <w:proofErr w:type="gramEnd"/>
       <w:r>
         <w:t>.</w:t>
       </w:r>
@@ -340,7 +448,15 @@
         <w:t>onglets :</w:t>
       </w:r>
       <w:r>
-        <w:t xml:space="preserve"> Description, Hypothèses, Anova, Résultats.</w:t>
+        <w:t xml:space="preserve"> Description, Hypothèses, </w:t>
+      </w:r>
+      <w:proofErr w:type="spellStart"/>
+      <w:r>
+        <w:t>Anova</w:t>
+      </w:r>
+      <w:proofErr w:type="spellEnd"/>
+      <w:r>
+        <w:t>, Résultats.</w:t>
       </w:r>
     </w:p>
     <w:p>
@@ -348,8 +464,13 @@
         <w:pStyle w:val="Titre2"/>
       </w:pPr>
       <w:r>
-        <w:t>Aide de lecture du dépôt Github</w:t>
-      </w:r>
+        <w:t xml:space="preserve">Aide de lecture du dépôt </w:t>
+      </w:r>
+      <w:proofErr w:type="spellStart"/>
+      <w:r>
+        <w:t>Github</w:t>
+      </w:r>
+      <w:proofErr w:type="spellEnd"/>
     </w:p>
     <w:p>
       <w:r>
@@ -383,11 +504,24 @@
       <w:r>
         <w:t xml:space="preserve">Le dossier </w:t>
       </w:r>
-      <w:r>
-        <w:t>Projet_final :</w:t>
-      </w:r>
-      <w:r>
-        <w:t xml:space="preserve"> comprend l’interface shiny et les fichiers auxquels l’interface fait appel</w:t>
+      <w:proofErr w:type="spellStart"/>
+      <w:r>
+        <w:t>Projet_final</w:t>
+      </w:r>
+      <w:proofErr w:type="spellEnd"/>
+      <w:r>
+        <w:t> :</w:t>
+      </w:r>
+      <w:r>
+        <w:t xml:space="preserve"> comprend l’interface </w:t>
+      </w:r>
+      <w:proofErr w:type="spellStart"/>
+      <w:r>
+        <w:t>shiny</w:t>
+      </w:r>
+      <w:proofErr w:type="spellEnd"/>
+      <w:r>
+        <w:t xml:space="preserve"> et les fichiers auxquels l’interface fait appel</w:t>
       </w:r>
     </w:p>
     <w:p>
@@ -411,8 +545,13 @@
         <w:t xml:space="preserve"> s’appelle « Guide d’application » et</w:t>
       </w:r>
       <w:r>
-        <w:t xml:space="preserve"> a été créé en version Word et Rmd</w:t>
-      </w:r>
+        <w:t xml:space="preserve"> a été créé en version Word et </w:t>
+      </w:r>
+      <w:proofErr w:type="spellStart"/>
+      <w:r>
+        <w:t>Rmd</w:t>
+      </w:r>
+      <w:proofErr w:type="spellEnd"/>
     </w:p>
     <w:p>
       <w:pPr>
@@ -441,7 +580,15 @@
         </w:numPr>
       </w:pPr>
       <w:r>
-        <w:t>Le fichier Anova : brouillon</w:t>
+        <w:t xml:space="preserve">Le fichier </w:t>
+      </w:r>
+      <w:proofErr w:type="spellStart"/>
+      <w:r>
+        <w:t>Anova</w:t>
+      </w:r>
+      <w:proofErr w:type="spellEnd"/>
+      <w:r>
+        <w:t> : brouillon</w:t>
       </w:r>
     </w:p>
     <w:p>
@@ -453,7 +600,15 @@
         </w:numPr>
       </w:pPr>
       <w:r>
-        <w:t>Le fichier Anova_final : le code R final pour les analyses statistiques</w:t>
+        <w:t xml:space="preserve">Le fichier </w:t>
+      </w:r>
+      <w:proofErr w:type="spellStart"/>
+      <w:r>
+        <w:t>Anova_final</w:t>
+      </w:r>
+      <w:proofErr w:type="spellEnd"/>
+      <w:r>
+        <w:t> : le code R final pour les analyses statistiques</w:t>
       </w:r>
     </w:p>
     <w:p>
@@ -545,7 +700,87 @@
         <w:sz w:val="15"/>
         <w:szCs w:val="15"/>
       </w:rPr>
-      <w:t>Anne Pinatel, Anne-Laure Girard, Dylan Clair, Eloise Galmiche, Eugénie Romette, Margot Challand, Salomé Hamard, Thomas Barrande, Valentine Neyret</w:t>
+      <w:t xml:space="preserve">Anne Pinatel, Anne-Laure Girard, Dylan Clair, Eloise </w:t>
+    </w:r>
+    <w:proofErr w:type="spellStart"/>
+    <w:r>
+      <w:rPr>
+        <w:sz w:val="15"/>
+        <w:szCs w:val="15"/>
+      </w:rPr>
+      <w:t>Galmiche</w:t>
+    </w:r>
+    <w:proofErr w:type="spellEnd"/>
+    <w:r>
+      <w:rPr>
+        <w:sz w:val="15"/>
+        <w:szCs w:val="15"/>
+      </w:rPr>
+      <w:t xml:space="preserve">, Eugénie </w:t>
+    </w:r>
+    <w:proofErr w:type="spellStart"/>
+    <w:r>
+      <w:rPr>
+        <w:sz w:val="15"/>
+        <w:szCs w:val="15"/>
+      </w:rPr>
+      <w:t>Romette</w:t>
+    </w:r>
+    <w:proofErr w:type="spellEnd"/>
+    <w:r>
+      <w:rPr>
+        <w:sz w:val="15"/>
+        <w:szCs w:val="15"/>
+      </w:rPr>
+      <w:t xml:space="preserve">, Margot </w:t>
+    </w:r>
+    <w:proofErr w:type="spellStart"/>
+    <w:r>
+      <w:rPr>
+        <w:sz w:val="15"/>
+        <w:szCs w:val="15"/>
+      </w:rPr>
+      <w:t>Challand</w:t>
+    </w:r>
+    <w:proofErr w:type="spellEnd"/>
+    <w:r>
+      <w:rPr>
+        <w:sz w:val="15"/>
+        <w:szCs w:val="15"/>
+      </w:rPr>
+      <w:t xml:space="preserve">, Salomé </w:t>
+    </w:r>
+    <w:proofErr w:type="spellStart"/>
+    <w:r>
+      <w:rPr>
+        <w:sz w:val="15"/>
+        <w:szCs w:val="15"/>
+      </w:rPr>
+      <w:t>Hamard</w:t>
+    </w:r>
+    <w:proofErr w:type="spellEnd"/>
+    <w:r>
+      <w:rPr>
+        <w:sz w:val="15"/>
+        <w:szCs w:val="15"/>
+      </w:rPr>
+      <w:t xml:space="preserve">, Thomas </w:t>
+    </w:r>
+    <w:proofErr w:type="spellStart"/>
+    <w:r>
+      <w:rPr>
+        <w:sz w:val="15"/>
+        <w:szCs w:val="15"/>
+      </w:rPr>
+      <w:t>Barrande</w:t>
+    </w:r>
+    <w:proofErr w:type="spellEnd"/>
+    <w:r>
+      <w:rPr>
+        <w:sz w:val="15"/>
+        <w:szCs w:val="15"/>
+      </w:rPr>
+      <w:t>, Valentine Neyret</w:t>
     </w:r>
   </w:p>
 </w:hdr>
@@ -1541,7 +1776,7 @@
 </file>
 
 <file path=customXml/itemProps1.xml><?xml version="1.0" encoding="utf-8"?>
-<ds:datastoreItem xmlns:ds="http://schemas.openxmlformats.org/officeDocument/2006/customXml" ds:itemID="{BAC1B221-D06B-43E9-A282-AF7959DBB01F}">
+<ds:datastoreItem xmlns:ds="http://schemas.openxmlformats.org/officeDocument/2006/customXml" ds:itemID="{E70B9F26-6133-4EF4-95B8-94F119EAE6B5}">
   <ds:schemaRefs>
     <ds:schemaRef ds:uri="http://schemas.openxmlformats.org/officeDocument/2006/bibliography"/>
   </ds:schemaRefs>

</xml_diff>